<commit_message>
Docextractr; check qcs data; add to database; check retro plot
</commit_message>
<xml_diff>
--- a/data/qcs-docs-docx/Her-30.qcs.docx
+++ b/data/qcs-docs-docx/Her-30.qcs.docx
@@ -12,8 +12,6 @@
           <w:lang w:val="en-GB"/>
         </w:rPr>
       </w:pPr>
-      <w:bookmarkStart w:id="0" w:name="_GoBack"/>
-      <w:bookmarkEnd w:id="0"/>
       <w:r>
         <w:rPr>
           <w:b/>
@@ -7763,8 +7761,10 @@
                 <w:sz w:val="18"/>
                 <w:lang w:val="en-GB"/>
               </w:rPr>
-              <w:t>Recruitment (age 1)   Unit: 10</w:t>
-            </w:r>
+              <w:t>Recruitment (age 1)   Unit: billions</w:t>
+            </w:r>
+            <w:bookmarkStart w:id="0" w:name="_GoBack"/>
+            <w:bookmarkEnd w:id="0"/>
           </w:p>
         </w:tc>
       </w:tr>
@@ -15217,6 +15217,7 @@
           <w:b/>
           <w:lang w:val="en-GB"/>
         </w:rPr>
+        <w:lastRenderedPageBreak/>
         <w:t>Stock: Herring in Sub-division 30, Bothnian Sea</w:t>
       </w:r>
     </w:p>
@@ -23801,31 +23802,16 @@
       <w:pStyle w:val="Footer"/>
       <w:jc w:val="center"/>
     </w:pPr>
-    <w:r>
-      <w:fldChar w:fldCharType="begin"/>
-    </w:r>
-    <w:r>
-      <w:instrText xml:space="preserve"> FILENAME \p \* MERGEFORMAT </w:instrText>
-    </w:r>
-    <w:r>
-      <w:fldChar w:fldCharType="separate"/>
-    </w:r>
-    <w:r>
-      <w:rPr>
-        <w:rFonts w:ascii="Times New Roman" w:hAnsi="Times New Roman"/>
-        <w:noProof/>
-        <w:sz w:val="16"/>
-      </w:rPr>
-      <w:t>W:\acfm\wgbfas\2004\Quality\Her-30.qcs.doc</w:t>
-    </w:r>
-    <w:r>
-      <w:rPr>
-        <w:rFonts w:ascii="Times New Roman" w:hAnsi="Times New Roman"/>
-        <w:noProof/>
-        <w:sz w:val="16"/>
-      </w:rPr>
-      <w:fldChar w:fldCharType="end"/>
-    </w:r>
+    <w:fldSimple w:instr=" FILENAME \p \* MERGEFORMAT ">
+      <w:r>
+        <w:rPr>
+          <w:rFonts w:ascii="Times New Roman" w:hAnsi="Times New Roman"/>
+          <w:noProof/>
+          <w:sz w:val="16"/>
+        </w:rPr>
+        <w:t>W:\acfm\wgbfas\2004\Quality\Her-30.qcs.doc</w:t>
+      </w:r>
+    </w:fldSimple>
   </w:p>
 </w:ftr>
 </file>
@@ -24018,7 +24004,7 @@
     <w:lsdException w:name="Table Web 2" w:semiHidden="1" w:unhideWhenUsed="1"/>
     <w:lsdException w:name="Table Web 3" w:semiHidden="1" w:unhideWhenUsed="1"/>
     <w:lsdException w:name="Balloon Text" w:semiHidden="1" w:unhideWhenUsed="1"/>
-    <w:lsdException w:name="Table Grid" w:semiHidden="1" w:uiPriority="59" w:unhideWhenUsed="1"/>
+    <w:lsdException w:name="Table Grid" w:uiPriority="59"/>
     <w:lsdException w:name="Table Theme" w:semiHidden="1" w:unhideWhenUsed="1"/>
     <w:lsdException w:name="Placeholder Text" w:semiHidden="1"/>
     <w:lsdException w:name="No Spacing" w:uiPriority="1" w:qFormat="1"/>

</xml_diff>